<commit_message>
Task 8 performance report has been updated
</commit_message>
<xml_diff>
--- a/task8/Summary Test Results Task8.docx
+++ b/task8/Summary Test Results Task8.docx
@@ -48,36 +48,12 @@
         <w:t>1</w:t>
       </w:r>
       <w:r>
-        <w:t xml:space="preserve"> min, </w:t>
-      </w:r>
-      <w:proofErr w:type="spellStart"/>
-      <w:r>
-        <w:t>cpu</w:t>
-      </w:r>
-      <w:proofErr w:type="spellEnd"/>
-      <w:r>
-        <w:t xml:space="preserve"> count 8</w:t>
-      </w:r>
-    </w:p>
-    <w:p>
-      <w:r>
-        <w:t xml:space="preserve">Average </w:t>
-      </w:r>
-      <w:proofErr w:type="gramStart"/>
-      <w:r>
-        <w:t>Throughput  8175</w:t>
-      </w:r>
-      <w:proofErr w:type="gramEnd"/>
-      <w:r>
-        <w:t xml:space="preserve"> </w:t>
-      </w:r>
-      <w:proofErr w:type="spellStart"/>
-      <w:r>
-        <w:t>req</w:t>
-      </w:r>
-      <w:proofErr w:type="spellEnd"/>
-      <w:r>
-        <w:t>/sec</w:t>
+        <w:t xml:space="preserve"> min, cpu count 8</w:t>
+      </w:r>
+    </w:p>
+    <w:p>
+      <w:r>
+        <w:t>Average Throughput  8175 req/sec</w:t>
       </w:r>
     </w:p>
     <w:p>
@@ -134,42 +110,28 @@
           <w:b/>
           <w:bCs/>
         </w:rPr>
-        <w:t>A</w:t>
-      </w:r>
-      <w:r>
+        <w:t>Attempt 2</w:t>
+      </w:r>
+    </w:p>
+    <w:p>
+      <w:pPr>
         <w:rPr>
           <w:b/>
           <w:bCs/>
         </w:rPr>
-        <w:t xml:space="preserve">ttempt </w:t>
-      </w:r>
+      </w:pPr>
       <w:r>
         <w:rPr>
           <w:b/>
           <w:bCs/>
         </w:rPr>
-        <w:t>2</w:t>
-      </w:r>
-    </w:p>
-    <w:p>
-      <w:pPr>
+        <w:t>Fixed load</w:t>
+      </w:r>
+      <w:r>
         <w:rPr>
           <w:b/>
           <w:bCs/>
         </w:rPr>
-      </w:pPr>
-      <w:r>
-        <w:rPr>
-          <w:b/>
-          <w:bCs/>
-        </w:rPr>
-        <w:t>Fixed load</w:t>
-      </w:r>
-      <w:r>
-        <w:rPr>
-          <w:b/>
-          <w:bCs/>
-        </w:rPr>
         <w:t xml:space="preserve"> by saturation point</w:t>
       </w:r>
     </w:p>
@@ -180,30 +142,13 @@
     </w:p>
     <w:p>
       <w:r>
-        <w:t>100</w:t>
-      </w:r>
-      <w:r>
-        <w:t>0</w:t>
-      </w:r>
-      <w:r>
-        <w:t xml:space="preserve"> posts, duration </w:t>
+        <w:t xml:space="preserve">1000 posts, duration </w:t>
       </w:r>
       <w:r>
         <w:t>3</w:t>
       </w:r>
       <w:r>
-        <w:t xml:space="preserve"> min</w:t>
-      </w:r>
-      <w:r>
-        <w:t xml:space="preserve">, </w:t>
-      </w:r>
-      <w:proofErr w:type="spellStart"/>
-      <w:r>
-        <w:t>cpu</w:t>
-      </w:r>
-      <w:proofErr w:type="spellEnd"/>
-      <w:r>
-        <w:t xml:space="preserve"> count </w:t>
+        <w:t xml:space="preserve"> min, cpu count </w:t>
       </w:r>
       <w:r>
         <w:t>8</w:t>
@@ -217,15 +162,7 @@
         <w:t>4393</w:t>
       </w:r>
       <w:r>
-        <w:t xml:space="preserve"> </w:t>
-      </w:r>
-      <w:proofErr w:type="spellStart"/>
-      <w:r>
-        <w:t>req</w:t>
-      </w:r>
-      <w:proofErr w:type="spellEnd"/>
-      <w:r>
-        <w:t>/sec</w:t>
+        <w:t xml:space="preserve"> req/sec</w:t>
       </w:r>
     </w:p>
     <w:p>
@@ -270,7 +207,191 @@
         </w:drawing>
       </w:r>
     </w:p>
+    <w:p>
+      <w:r>
+        <w:br/>
+      </w:r>
+    </w:p>
+    <w:p>
+      <w:r>
+        <w:br w:type="page"/>
+      </w:r>
+    </w:p>
+    <w:p>
+      <w:r>
+        <w:lastRenderedPageBreak/>
+        <w:t>Attempt 3</w:t>
+      </w:r>
+    </w:p>
     <w:p/>
+    <w:p>
+      <w:r>
+        <w:rPr>
+          <w:noProof/>
+        </w:rPr>
+        <w:drawing>
+          <wp:inline distT="0" distB="0" distL="0" distR="0" wp14:anchorId="260FCBEE" wp14:editId="549D6F25">
+            <wp:extent cx="5731510" cy="2583180"/>
+            <wp:effectExtent l="0" t="0" r="2540" b="7620"/>
+            <wp:docPr id="3" name="Picture 3"/>
+            <wp:cNvGraphicFramePr>
+              <a:graphicFrameLocks xmlns:a="http://schemas.openxmlformats.org/drawingml/2006/main" noChangeAspect="1"/>
+            </wp:cNvGraphicFramePr>
+            <a:graphic xmlns:a="http://schemas.openxmlformats.org/drawingml/2006/main">
+              <a:graphicData uri="http://schemas.openxmlformats.org/drawingml/2006/picture">
+                <pic:pic xmlns:pic="http://schemas.openxmlformats.org/drawingml/2006/picture">
+                  <pic:nvPicPr>
+                    <pic:cNvPr id="1" name=""/>
+                    <pic:cNvPicPr/>
+                  </pic:nvPicPr>
+                  <pic:blipFill>
+                    <a:blip r:embed="rId6"/>
+                    <a:stretch>
+                      <a:fillRect/>
+                    </a:stretch>
+                  </pic:blipFill>
+                  <pic:spPr>
+                    <a:xfrm>
+                      <a:off x="0" y="0"/>
+                      <a:ext cx="5731510" cy="2583180"/>
+                    </a:xfrm>
+                    <a:prstGeom prst="rect">
+                      <a:avLst/>
+                    </a:prstGeom>
+                  </pic:spPr>
+                </pic:pic>
+              </a:graphicData>
+            </a:graphic>
+          </wp:inline>
+        </w:drawing>
+      </w:r>
+    </w:p>
+    <w:p>
+      <w:r>
+        <w:rPr>
+          <w:noProof/>
+        </w:rPr>
+        <w:drawing>
+          <wp:inline distT="0" distB="0" distL="0" distR="0" wp14:anchorId="3283BEC1" wp14:editId="436C7193">
+            <wp:extent cx="5731510" cy="2765425"/>
+            <wp:effectExtent l="0" t="0" r="2540" b="0"/>
+            <wp:docPr id="4" name="Picture 4"/>
+            <wp:cNvGraphicFramePr>
+              <a:graphicFrameLocks xmlns:a="http://schemas.openxmlformats.org/drawingml/2006/main" noChangeAspect="1"/>
+            </wp:cNvGraphicFramePr>
+            <a:graphic xmlns:a="http://schemas.openxmlformats.org/drawingml/2006/main">
+              <a:graphicData uri="http://schemas.openxmlformats.org/drawingml/2006/picture">
+                <pic:pic xmlns:pic="http://schemas.openxmlformats.org/drawingml/2006/picture">
+                  <pic:nvPicPr>
+                    <pic:cNvPr id="1" name=""/>
+                    <pic:cNvPicPr/>
+                  </pic:nvPicPr>
+                  <pic:blipFill>
+                    <a:blip r:embed="rId7"/>
+                    <a:stretch>
+                      <a:fillRect/>
+                    </a:stretch>
+                  </pic:blipFill>
+                  <pic:spPr>
+                    <a:xfrm>
+                      <a:off x="0" y="0"/>
+                      <a:ext cx="5731510" cy="2765425"/>
+                    </a:xfrm>
+                    <a:prstGeom prst="rect">
+                      <a:avLst/>
+                    </a:prstGeom>
+                  </pic:spPr>
+                </pic:pic>
+              </a:graphicData>
+            </a:graphic>
+          </wp:inline>
+        </w:drawing>
+      </w:r>
+    </w:p>
+    <w:p>
+      <w:r>
+        <w:rPr>
+          <w:noProof/>
+        </w:rPr>
+        <w:drawing>
+          <wp:inline distT="0" distB="0" distL="0" distR="0" wp14:anchorId="63F69333" wp14:editId="28BCC555">
+            <wp:extent cx="5731510" cy="1269365"/>
+            <wp:effectExtent l="0" t="0" r="2540" b="6985"/>
+            <wp:docPr id="5" name="Picture 5"/>
+            <wp:cNvGraphicFramePr>
+              <a:graphicFrameLocks xmlns:a="http://schemas.openxmlformats.org/drawingml/2006/main" noChangeAspect="1"/>
+            </wp:cNvGraphicFramePr>
+            <a:graphic xmlns:a="http://schemas.openxmlformats.org/drawingml/2006/main">
+              <a:graphicData uri="http://schemas.openxmlformats.org/drawingml/2006/picture">
+                <pic:pic xmlns:pic="http://schemas.openxmlformats.org/drawingml/2006/picture">
+                  <pic:nvPicPr>
+                    <pic:cNvPr id="1" name=""/>
+                    <pic:cNvPicPr/>
+                  </pic:nvPicPr>
+                  <pic:blipFill>
+                    <a:blip r:embed="rId8"/>
+                    <a:stretch>
+                      <a:fillRect/>
+                    </a:stretch>
+                  </pic:blipFill>
+                  <pic:spPr>
+                    <a:xfrm>
+                      <a:off x="0" y="0"/>
+                      <a:ext cx="5731510" cy="1269365"/>
+                    </a:xfrm>
+                    <a:prstGeom prst="rect">
+                      <a:avLst/>
+                    </a:prstGeom>
+                  </pic:spPr>
+                </pic:pic>
+              </a:graphicData>
+            </a:graphic>
+          </wp:inline>
+        </w:drawing>
+      </w:r>
+    </w:p>
+    <w:p>
+      <w:r>
+        <w:rPr>
+          <w:noProof/>
+        </w:rPr>
+        <w:drawing>
+          <wp:inline distT="0" distB="0" distL="0" distR="0" wp14:anchorId="42406DE6" wp14:editId="068CCBCC">
+            <wp:extent cx="5731510" cy="1236980"/>
+            <wp:effectExtent l="0" t="0" r="2540" b="1270"/>
+            <wp:docPr id="6" name="Picture 6"/>
+            <wp:cNvGraphicFramePr>
+              <a:graphicFrameLocks xmlns:a="http://schemas.openxmlformats.org/drawingml/2006/main" noChangeAspect="1"/>
+            </wp:cNvGraphicFramePr>
+            <a:graphic xmlns:a="http://schemas.openxmlformats.org/drawingml/2006/main">
+              <a:graphicData uri="http://schemas.openxmlformats.org/drawingml/2006/picture">
+                <pic:pic xmlns:pic="http://schemas.openxmlformats.org/drawingml/2006/picture">
+                  <pic:nvPicPr>
+                    <pic:cNvPr id="1" name=""/>
+                    <pic:cNvPicPr/>
+                  </pic:nvPicPr>
+                  <pic:blipFill>
+                    <a:blip r:embed="rId9"/>
+                    <a:stretch>
+                      <a:fillRect/>
+                    </a:stretch>
+                  </pic:blipFill>
+                  <pic:spPr>
+                    <a:xfrm>
+                      <a:off x="0" y="0"/>
+                      <a:ext cx="5731510" cy="1236980"/>
+                    </a:xfrm>
+                    <a:prstGeom prst="rect">
+                      <a:avLst/>
+                    </a:prstGeom>
+                  </pic:spPr>
+                </pic:pic>
+              </a:graphicData>
+            </a:graphic>
+          </wp:inline>
+        </w:drawing>
+      </w:r>
+    </w:p>
     <w:sectPr>
       <w:pgSz w:w="11906" w:h="16838"/>
       <w:pgMar w:top="709" w:right="1440" w:bottom="568" w:left="1440" w:header="708" w:footer="708" w:gutter="0"/>

</xml_diff>